<commit_message>
Inserindo a visualização da saida do script que havia faltado
</commit_message>
<xml_diff>
--- a/1_2_comandos_DML.docx
+++ b/1_2_comandos_DML.docx
@@ -57,6 +57,9 @@
         </w:tabs>
       </w:pPr>
       <w:r>
+        <w:rPr>
+          <w:noProof/>
+        </w:rPr>
         <w:drawing>
           <wp:inline distT="0" distB="0" distL="0" distR="0" wp14:anchorId="4B2FBC19" wp14:editId="7D9FD79E">
             <wp:extent cx="5400040" cy="2802255"/>
@@ -101,6 +104,9 @@
         </w:tabs>
       </w:pPr>
       <w:r>
+        <w:rPr>
+          <w:noProof/>
+        </w:rPr>
         <w:drawing>
           <wp:inline distT="0" distB="0" distL="0" distR="0" wp14:anchorId="7B5FA392" wp14:editId="0538FFD7">
             <wp:extent cx="5400040" cy="2142490"/>
@@ -149,6 +155,207 @@
           <w:szCs w:val="24"/>
         </w:rPr>
       </w:pPr>
+    </w:p>
+    <w:p>
+      <w:pPr>
+        <w:tabs>
+          <w:tab w:val="left" w:pos="1428"/>
+        </w:tabs>
+        <w:rPr>
+          <w:rFonts w:ascii="Arial" w:hAnsi="Arial" w:cs="Arial"/>
+          <w:sz w:val="24"/>
+          <w:szCs w:val="24"/>
+        </w:rPr>
+      </w:pPr>
+    </w:p>
+    <w:p>
+      <w:pPr>
+        <w:tabs>
+          <w:tab w:val="left" w:pos="1428"/>
+        </w:tabs>
+        <w:rPr>
+          <w:rFonts w:ascii="Arial" w:hAnsi="Arial" w:cs="Arial"/>
+          <w:sz w:val="24"/>
+          <w:szCs w:val="24"/>
+        </w:rPr>
+      </w:pPr>
+    </w:p>
+    <w:p>
+      <w:pPr>
+        <w:tabs>
+          <w:tab w:val="left" w:pos="1428"/>
+        </w:tabs>
+        <w:rPr>
+          <w:rFonts w:ascii="Arial" w:hAnsi="Arial" w:cs="Arial"/>
+          <w:sz w:val="24"/>
+          <w:szCs w:val="24"/>
+        </w:rPr>
+      </w:pPr>
+    </w:p>
+    <w:p>
+      <w:pPr>
+        <w:tabs>
+          <w:tab w:val="left" w:pos="1428"/>
+        </w:tabs>
+        <w:rPr>
+          <w:rFonts w:ascii="Arial" w:hAnsi="Arial" w:cs="Arial"/>
+          <w:sz w:val="24"/>
+          <w:szCs w:val="24"/>
+        </w:rPr>
+      </w:pPr>
+    </w:p>
+    <w:p>
+      <w:pPr>
+        <w:tabs>
+          <w:tab w:val="left" w:pos="1428"/>
+        </w:tabs>
+        <w:rPr>
+          <w:rFonts w:ascii="Arial" w:hAnsi="Arial" w:cs="Arial"/>
+          <w:sz w:val="24"/>
+          <w:szCs w:val="24"/>
+        </w:rPr>
+      </w:pPr>
+    </w:p>
+    <w:p>
+      <w:pPr>
+        <w:tabs>
+          <w:tab w:val="left" w:pos="1428"/>
+        </w:tabs>
+        <w:rPr>
+          <w:rFonts w:ascii="Arial" w:hAnsi="Arial" w:cs="Arial"/>
+          <w:sz w:val="24"/>
+          <w:szCs w:val="24"/>
+        </w:rPr>
+      </w:pPr>
+    </w:p>
+    <w:p>
+      <w:pPr>
+        <w:tabs>
+          <w:tab w:val="left" w:pos="1428"/>
+        </w:tabs>
+        <w:rPr>
+          <w:rFonts w:ascii="Arial" w:hAnsi="Arial" w:cs="Arial"/>
+          <w:sz w:val="24"/>
+          <w:szCs w:val="24"/>
+        </w:rPr>
+      </w:pPr>
+    </w:p>
+    <w:p>
+      <w:pPr>
+        <w:tabs>
+          <w:tab w:val="left" w:pos="1428"/>
+        </w:tabs>
+        <w:rPr>
+          <w:rFonts w:ascii="Arial" w:hAnsi="Arial" w:cs="Arial"/>
+          <w:sz w:val="24"/>
+          <w:szCs w:val="24"/>
+        </w:rPr>
+      </w:pPr>
+    </w:p>
+    <w:p>
+      <w:pPr>
+        <w:tabs>
+          <w:tab w:val="left" w:pos="1428"/>
+        </w:tabs>
+        <w:rPr>
+          <w:rFonts w:ascii="Arial" w:hAnsi="Arial" w:cs="Arial"/>
+          <w:sz w:val="24"/>
+          <w:szCs w:val="24"/>
+        </w:rPr>
+      </w:pPr>
+    </w:p>
+    <w:p>
+      <w:pPr>
+        <w:tabs>
+          <w:tab w:val="left" w:pos="1428"/>
+        </w:tabs>
+        <w:rPr>
+          <w:rFonts w:ascii="Arial" w:hAnsi="Arial" w:cs="Arial"/>
+          <w:sz w:val="24"/>
+          <w:szCs w:val="24"/>
+        </w:rPr>
+      </w:pPr>
+      <w:r>
+        <w:rPr>
+          <w:rFonts w:ascii="Arial" w:hAnsi="Arial" w:cs="Arial"/>
+          <w:sz w:val="24"/>
+          <w:szCs w:val="24"/>
+        </w:rPr>
+        <w:lastRenderedPageBreak/>
+        <w:t xml:space="preserve">    </w:t>
+      </w:r>
+      <w:r>
+        <w:rPr>
+          <w:rFonts w:ascii="Arial" w:hAnsi="Arial" w:cs="Arial"/>
+          <w:sz w:val="24"/>
+          <w:szCs w:val="24"/>
+        </w:rPr>
+        <w:t>O resultado da saída do script:</w:t>
+      </w:r>
+    </w:p>
+    <w:p>
+      <w:pPr>
+        <w:tabs>
+          <w:tab w:val="left" w:pos="1428"/>
+        </w:tabs>
+      </w:pPr>
+      <w:r>
+        <w:drawing>
+          <wp:inline distT="0" distB="0" distL="0" distR="0" wp14:anchorId="2A87CB88" wp14:editId="24C4FCD3">
+            <wp:extent cx="5400040" cy="3398520"/>
+            <wp:effectExtent l="0" t="0" r="0" b="0"/>
+            <wp:docPr id="1752117941" name="Imagem 1" descr="Texto&#10;&#10;Descrição gerada automaticamente com confiança média"/>
+            <wp:cNvGraphicFramePr>
+              <a:graphicFrameLocks xmlns:a="http://schemas.openxmlformats.org/drawingml/2006/main" noChangeAspect="1"/>
+            </wp:cNvGraphicFramePr>
+            <a:graphic xmlns:a="http://schemas.openxmlformats.org/drawingml/2006/main">
+              <a:graphicData uri="http://schemas.openxmlformats.org/drawingml/2006/picture">
+                <pic:pic xmlns:pic="http://schemas.openxmlformats.org/drawingml/2006/picture">
+                  <pic:nvPicPr>
+                    <pic:cNvPr id="1752117941" name="Imagem 1" descr="Texto&#10;&#10;Descrição gerada automaticamente com confiança média"/>
+                    <pic:cNvPicPr/>
+                  </pic:nvPicPr>
+                  <pic:blipFill>
+                    <a:blip r:embed="rId6"/>
+                    <a:stretch>
+                      <a:fillRect/>
+                    </a:stretch>
+                  </pic:blipFill>
+                  <pic:spPr>
+                    <a:xfrm>
+                      <a:off x="0" y="0"/>
+                      <a:ext cx="5400040" cy="3398520"/>
+                    </a:xfrm>
+                    <a:prstGeom prst="rect">
+                      <a:avLst/>
+                    </a:prstGeom>
+                  </pic:spPr>
+                </pic:pic>
+              </a:graphicData>
+            </a:graphic>
+          </wp:inline>
+        </w:drawing>
+      </w:r>
+    </w:p>
+    <w:p>
+      <w:pPr>
+        <w:tabs>
+          <w:tab w:val="left" w:pos="1428"/>
+        </w:tabs>
+        <w:rPr>
+          <w:rFonts w:ascii="Arial" w:hAnsi="Arial" w:cs="Arial"/>
+          <w:sz w:val="24"/>
+          <w:szCs w:val="24"/>
+        </w:rPr>
+      </w:pPr>
+      <w:r>
+        <w:rPr>
+          <w:rFonts w:ascii="Arial" w:hAnsi="Arial" w:cs="Arial"/>
+          <w:sz w:val="24"/>
+          <w:szCs w:val="24"/>
+        </w:rPr>
+        <w:t xml:space="preserve">    </w:t>
+      </w:r>
       <w:r>
         <w:rPr>
           <w:rFonts w:ascii="Arial" w:hAnsi="Arial" w:cs="Arial"/>
@@ -190,6 +397,7 @@
       <w:r>
         <w:rPr>
           <w:rFonts w:ascii="Arial" w:hAnsi="Arial" w:cs="Arial"/>
+          <w:noProof/>
           <w:sz w:val="24"/>
           <w:szCs w:val="24"/>
         </w:rPr>
@@ -209,7 +417,7 @@
                     <pic:cNvPicPr/>
                   </pic:nvPicPr>
                   <pic:blipFill>
-                    <a:blip r:embed="rId6"/>
+                    <a:blip r:embed="rId7"/>
                     <a:stretch>
                       <a:fillRect/>
                     </a:stretch>
@@ -247,6 +455,14 @@
           <w:sz w:val="24"/>
           <w:szCs w:val="24"/>
         </w:rPr>
+        <w:t xml:space="preserve">    </w:t>
+      </w:r>
+      <w:r>
+        <w:rPr>
+          <w:rFonts w:ascii="Arial" w:hAnsi="Arial" w:cs="Arial"/>
+          <w:sz w:val="24"/>
+          <w:szCs w:val="24"/>
+        </w:rPr>
         <w:t>O comando</w:t>
       </w:r>
       <w:r>
@@ -275,6 +491,9 @@
         </w:tabs>
       </w:pPr>
       <w:r>
+        <w:rPr>
+          <w:noProof/>
+        </w:rPr>
         <w:drawing>
           <wp:inline distT="0" distB="0" distL="0" distR="0" wp14:anchorId="1797E860" wp14:editId="39BA6B3D">
             <wp:extent cx="4887007" cy="390580"/>
@@ -291,7 +510,7 @@
                     <pic:cNvPicPr/>
                   </pic:nvPicPr>
                   <pic:blipFill>
-                    <a:blip r:embed="rId7"/>
+                    <a:blip r:embed="rId8"/>
                     <a:stretch>
                       <a:fillRect/>
                     </a:stretch>
@@ -366,6 +585,90 @@
           <w:szCs w:val="24"/>
         </w:rPr>
       </w:pPr>
+    </w:p>
+    <w:p>
+      <w:pPr>
+        <w:tabs>
+          <w:tab w:val="left" w:pos="1428"/>
+        </w:tabs>
+        <w:rPr>
+          <w:rFonts w:ascii="Arial" w:hAnsi="Arial" w:cs="Arial"/>
+          <w:sz w:val="24"/>
+          <w:szCs w:val="24"/>
+        </w:rPr>
+      </w:pPr>
+    </w:p>
+    <w:p>
+      <w:pPr>
+        <w:tabs>
+          <w:tab w:val="left" w:pos="1428"/>
+        </w:tabs>
+        <w:rPr>
+          <w:rFonts w:ascii="Arial" w:hAnsi="Arial" w:cs="Arial"/>
+          <w:sz w:val="24"/>
+          <w:szCs w:val="24"/>
+        </w:rPr>
+      </w:pPr>
+    </w:p>
+    <w:p>
+      <w:pPr>
+        <w:tabs>
+          <w:tab w:val="left" w:pos="1428"/>
+        </w:tabs>
+        <w:rPr>
+          <w:rFonts w:ascii="Arial" w:hAnsi="Arial" w:cs="Arial"/>
+          <w:sz w:val="24"/>
+          <w:szCs w:val="24"/>
+        </w:rPr>
+      </w:pPr>
+    </w:p>
+    <w:p>
+      <w:pPr>
+        <w:tabs>
+          <w:tab w:val="left" w:pos="1428"/>
+        </w:tabs>
+        <w:rPr>
+          <w:rFonts w:ascii="Arial" w:hAnsi="Arial" w:cs="Arial"/>
+          <w:sz w:val="24"/>
+          <w:szCs w:val="24"/>
+        </w:rPr>
+      </w:pPr>
+    </w:p>
+    <w:p>
+      <w:pPr>
+        <w:tabs>
+          <w:tab w:val="left" w:pos="1428"/>
+        </w:tabs>
+        <w:rPr>
+          <w:rFonts w:ascii="Arial" w:hAnsi="Arial" w:cs="Arial"/>
+          <w:sz w:val="24"/>
+          <w:szCs w:val="24"/>
+        </w:rPr>
+      </w:pPr>
+    </w:p>
+    <w:p>
+      <w:pPr>
+        <w:tabs>
+          <w:tab w:val="left" w:pos="1428"/>
+        </w:tabs>
+        <w:rPr>
+          <w:rFonts w:ascii="Arial" w:hAnsi="Arial" w:cs="Arial"/>
+          <w:sz w:val="24"/>
+          <w:szCs w:val="24"/>
+        </w:rPr>
+      </w:pPr>
+    </w:p>
+    <w:p>
+      <w:pPr>
+        <w:tabs>
+          <w:tab w:val="left" w:pos="1428"/>
+        </w:tabs>
+        <w:rPr>
+          <w:rFonts w:ascii="Arial" w:hAnsi="Arial" w:cs="Arial"/>
+          <w:sz w:val="24"/>
+          <w:szCs w:val="24"/>
+        </w:rPr>
+      </w:pPr>
       <w:r>
         <w:rPr>
           <w:rFonts w:ascii="Arial" w:hAnsi="Arial" w:cs="Arial"/>
@@ -408,6 +711,7 @@
       <w:r>
         <w:rPr>
           <w:rFonts w:ascii="Arial" w:hAnsi="Arial" w:cs="Arial"/>
+          <w:noProof/>
           <w:sz w:val="24"/>
           <w:szCs w:val="24"/>
         </w:rPr>
@@ -427,7 +731,7 @@
                     <pic:cNvPicPr/>
                   </pic:nvPicPr>
                   <pic:blipFill>
-                    <a:blip r:embed="rId8"/>
+                    <a:blip r:embed="rId9"/>
                     <a:stretch>
                       <a:fillRect/>
                     </a:stretch>

</xml_diff>